<commit_message>
Documentation changes and presentation
</commit_message>
<xml_diff>
--- a/Documentatie/Arne/Sprint reviews.docx
+++ b/Documentatie/Arne/Sprint reviews.docx
@@ -126,16 +126,14 @@
           <w:bCs/>
           <w:sz w:val="36"/>
           <w:szCs w:val="36"/>
-          <w:lang w:val="en-US"/>
-        </w:rPr>
-      </w:pPr>
-      <w:r>
-        <w:rPr>
-          <w:b/>
-          <w:bCs/>
-          <w:sz w:val="36"/>
-          <w:szCs w:val="36"/>
-          <w:lang w:val="en-US"/>
+        </w:rPr>
+      </w:pPr>
+      <w:r>
+        <w:rPr>
+          <w:b/>
+          <w:bCs/>
+          <w:sz w:val="36"/>
+          <w:szCs w:val="36"/>
         </w:rPr>
         <w:t>Start:</w:t>
       </w:r>
@@ -153,7 +151,6 @@
           <w:bCs/>
           <w:sz w:val="36"/>
           <w:szCs w:val="36"/>
-          <w:lang w:val="en-US"/>
         </w:rPr>
         <w:tab/>
       </w:r>
@@ -365,339 +362,1285 @@
         </w:rPr>
         <w:t>. Verder hebben we dus besloten om een player controller met animaties te regelen, zodat ik verder kan werken met dingen die een hogere prioriteit hebben.</w:t>
       </w:r>
+    </w:p>
+    <w:p>
+      <w:pPr>
+        <w:rPr>
+          <w:sz w:val="36"/>
+          <w:szCs w:val="36"/>
+        </w:rPr>
+      </w:pPr>
+    </w:p>
+    <w:p>
+      <w:pPr>
+        <w:rPr>
+          <w:b/>
+          <w:bCs/>
+          <w:sz w:val="36"/>
+          <w:szCs w:val="36"/>
+        </w:rPr>
+      </w:pPr>
+      <w:r>
+        <w:rPr>
+          <w:b/>
+          <w:bCs/>
+          <w:sz w:val="36"/>
+          <w:szCs w:val="36"/>
+        </w:rPr>
+        <w:t>Einde sprint 1</w:t>
+      </w:r>
+    </w:p>
+    <w:p>
+      <w:pPr>
+        <w:rPr>
+          <w:b/>
+          <w:bCs/>
+          <w:sz w:val="36"/>
+          <w:szCs w:val="36"/>
+        </w:rPr>
+      </w:pPr>
+    </w:p>
+    <w:p>
+      <w:pPr>
+        <w:rPr>
+          <w:b/>
+          <w:bCs/>
+          <w:sz w:val="36"/>
+          <w:szCs w:val="36"/>
+        </w:rPr>
+      </w:pPr>
+    </w:p>
+    <w:p>
+      <w:pPr>
+        <w:rPr>
+          <w:b/>
+          <w:bCs/>
+          <w:sz w:val="36"/>
+          <w:szCs w:val="36"/>
+        </w:rPr>
+      </w:pPr>
+    </w:p>
+    <w:p>
+      <w:pPr>
+        <w:rPr>
+          <w:b/>
+          <w:bCs/>
+          <w:sz w:val="36"/>
+          <w:szCs w:val="36"/>
+        </w:rPr>
+      </w:pPr>
+    </w:p>
+    <w:p>
+      <w:pPr>
+        <w:rPr>
+          <w:b/>
+          <w:bCs/>
+          <w:sz w:val="36"/>
+          <w:szCs w:val="36"/>
+        </w:rPr>
+      </w:pPr>
+    </w:p>
+    <w:p>
+      <w:pPr>
+        <w:rPr>
+          <w:b/>
+          <w:bCs/>
+          <w:sz w:val="36"/>
+          <w:szCs w:val="36"/>
+        </w:rPr>
+      </w:pPr>
+      <w:r>
+        <w:rPr>
+          <w:b/>
+          <w:bCs/>
+          <w:sz w:val="36"/>
+          <w:szCs w:val="36"/>
+        </w:rPr>
+        <w:t xml:space="preserve">Individueel: </w:t>
+      </w:r>
+      <w:r>
+        <w:rPr>
+          <w:sz w:val="36"/>
+          <w:szCs w:val="36"/>
+        </w:rPr>
+        <w:t>Arne van Ommen</w:t>
+      </w:r>
+    </w:p>
+    <w:p>
+      <w:pPr>
+        <w:rPr>
+          <w:sz w:val="36"/>
+          <w:szCs w:val="36"/>
+        </w:rPr>
+      </w:pPr>
+      <w:r>
+        <w:rPr>
+          <w:b/>
+          <w:bCs/>
+          <w:sz w:val="36"/>
+          <w:szCs w:val="36"/>
+        </w:rPr>
+        <w:t xml:space="preserve">Datum: </w:t>
+      </w:r>
+      <w:r>
+        <w:rPr>
+          <w:sz w:val="36"/>
+          <w:szCs w:val="36"/>
+        </w:rPr>
+        <w:t>10</w:t>
+      </w:r>
+      <w:r>
+        <w:rPr>
+          <w:sz w:val="36"/>
+          <w:szCs w:val="36"/>
+        </w:rPr>
+        <w:t>-0</w:t>
+      </w:r>
+      <w:r>
+        <w:rPr>
+          <w:sz w:val="36"/>
+          <w:szCs w:val="36"/>
+        </w:rPr>
+        <w:t>2</w:t>
+      </w:r>
+      <w:r>
+        <w:rPr>
+          <w:sz w:val="36"/>
+          <w:szCs w:val="36"/>
+        </w:rPr>
+        <w:t xml:space="preserve">-2020 - </w:t>
+      </w:r>
+      <w:r>
+        <w:rPr>
+          <w:sz w:val="36"/>
+          <w:szCs w:val="36"/>
+        </w:rPr>
+        <w:t>2</w:t>
+      </w:r>
+      <w:r>
+        <w:rPr>
+          <w:sz w:val="36"/>
+          <w:szCs w:val="36"/>
+        </w:rPr>
+        <w:t>1</w:t>
+      </w:r>
+      <w:r>
+        <w:rPr>
+          <w:sz w:val="36"/>
+          <w:szCs w:val="36"/>
+        </w:rPr>
+        <w:t>-02-2020</w:t>
+      </w:r>
+    </w:p>
+    <w:p>
+      <w:pPr>
+        <w:rPr>
+          <w:sz w:val="36"/>
+          <w:szCs w:val="36"/>
+        </w:rPr>
+      </w:pPr>
+    </w:p>
+    <w:p>
+      <w:pPr>
+        <w:rPr>
+          <w:b/>
+          <w:bCs/>
+          <w:sz w:val="36"/>
+          <w:szCs w:val="36"/>
+        </w:rPr>
+      </w:pPr>
+      <w:r>
+        <w:rPr>
+          <w:b/>
+          <w:bCs/>
+          <w:sz w:val="36"/>
+          <w:szCs w:val="36"/>
+        </w:rPr>
+        <w:t>Review:</w:t>
+      </w:r>
+    </w:p>
+    <w:p>
+      <w:pPr>
+        <w:rPr>
+          <w:b/>
+          <w:bCs/>
+          <w:sz w:val="36"/>
+          <w:szCs w:val="36"/>
+        </w:rPr>
+      </w:pPr>
+      <w:r>
+        <w:rPr>
+          <w:b/>
+          <w:bCs/>
+          <w:sz w:val="36"/>
+          <w:szCs w:val="36"/>
+        </w:rPr>
+        <w:t>Start:</w:t>
+      </w:r>
+    </w:p>
+    <w:p>
+      <w:pPr>
+        <w:rPr>
+          <w:sz w:val="36"/>
+          <w:szCs w:val="36"/>
+        </w:rPr>
+      </w:pPr>
+      <w:r>
+        <w:rPr>
+          <w:b/>
+          <w:bCs/>
+          <w:sz w:val="36"/>
+          <w:szCs w:val="36"/>
+        </w:rPr>
+        <w:tab/>
+      </w:r>
+      <w:r>
+        <w:rPr>
+          <w:sz w:val="36"/>
+          <w:szCs w:val="36"/>
+        </w:rPr>
+        <w:t>Ik heb een week lang gewacht en ben ondertussen bezig gegaan in een nieuw unity project een mooie omgeving te maken, terwijl Nikkie contact op zou nemen met de maker van de nieuwe player controller, aangezien die player controller problemen gaf, dat duurde voor mij te lang dus na een week ben ik zelf weer bezig gegaan met een player controller.</w:t>
+      </w:r>
+    </w:p>
+    <w:p>
+      <w:pPr>
+        <w:rPr>
+          <w:b/>
+          <w:bCs/>
+          <w:sz w:val="36"/>
+          <w:szCs w:val="36"/>
+        </w:rPr>
+      </w:pPr>
+      <w:r>
+        <w:rPr>
+          <w:b/>
+          <w:bCs/>
+          <w:sz w:val="36"/>
+          <w:szCs w:val="36"/>
+        </w:rPr>
+        <w:t>Werk:</w:t>
+      </w:r>
+    </w:p>
+    <w:p>
+      <w:pPr>
+        <w:rPr>
+          <w:sz w:val="36"/>
+          <w:szCs w:val="36"/>
+        </w:rPr>
+      </w:pPr>
+      <w:r>
+        <w:rPr>
+          <w:b/>
+          <w:bCs/>
+          <w:sz w:val="36"/>
+          <w:szCs w:val="36"/>
+        </w:rPr>
+        <w:tab/>
+      </w:r>
+      <w:r>
+        <w:rPr>
+          <w:sz w:val="36"/>
+          <w:szCs w:val="36"/>
+        </w:rPr>
+        <w:t xml:space="preserve"> Ik ben dus bezig geweest met een nieuwe omgeving te maken met post processing en de scene een beetje fleur te geven, daarna ben ik opnieuw begonnen met een player controller. </w:t>
+      </w:r>
+    </w:p>
+    <w:p>
+      <w:pPr>
+        <w:rPr>
+          <w:b/>
+          <w:bCs/>
+          <w:sz w:val="36"/>
+          <w:szCs w:val="36"/>
+        </w:rPr>
+      </w:pPr>
+      <w:r>
+        <w:rPr>
+          <w:b/>
+          <w:bCs/>
+          <w:sz w:val="36"/>
+          <w:szCs w:val="36"/>
+        </w:rPr>
+        <w:t>Verloop:</w:t>
+      </w:r>
+    </w:p>
+    <w:p>
+      <w:pPr>
+        <w:rPr>
+          <w:sz w:val="36"/>
+          <w:szCs w:val="36"/>
+        </w:rPr>
+      </w:pPr>
+      <w:r>
+        <w:rPr>
+          <w:b/>
+          <w:bCs/>
+          <w:sz w:val="36"/>
+          <w:szCs w:val="36"/>
+        </w:rPr>
+        <w:tab/>
+      </w:r>
+      <w:r>
+        <w:rPr>
+          <w:sz w:val="36"/>
+          <w:szCs w:val="36"/>
+        </w:rPr>
+        <w:t>In de tussentijd was er bijna geen communicatie en dat zorgde ervoor dat we langzamer gingen werken. Daarover ben ik naar de leraren gegaan en heb dit gemeld, aangezien dit niet goed is voor het project.</w:t>
+      </w:r>
+    </w:p>
+    <w:p>
+      <w:pPr>
+        <w:rPr>
+          <w:sz w:val="36"/>
+          <w:szCs w:val="36"/>
+        </w:rPr>
+      </w:pPr>
+    </w:p>
+    <w:p>
+      <w:pPr>
+        <w:rPr>
+          <w:b/>
+          <w:bCs/>
+          <w:sz w:val="36"/>
+          <w:szCs w:val="36"/>
+        </w:rPr>
+      </w:pPr>
+      <w:r>
+        <w:rPr>
+          <w:b/>
+          <w:bCs/>
+          <w:sz w:val="36"/>
+          <w:szCs w:val="36"/>
+        </w:rPr>
+        <w:lastRenderedPageBreak/>
+        <w:t>Oplossing:</w:t>
+      </w:r>
+    </w:p>
+    <w:p>
+      <w:pPr>
+        <w:rPr>
+          <w:sz w:val="36"/>
+          <w:szCs w:val="36"/>
+        </w:rPr>
+      </w:pPr>
+      <w:r>
+        <w:rPr>
+          <w:b/>
+          <w:bCs/>
+          <w:sz w:val="36"/>
+          <w:szCs w:val="36"/>
+        </w:rPr>
+        <w:tab/>
+      </w:r>
+      <w:r>
+        <w:rPr>
+          <w:sz w:val="36"/>
+          <w:szCs w:val="36"/>
+        </w:rPr>
+        <w:t xml:space="preserve">Ga naar de leraren en opdrachtgever en leg alles uit en daarna </w:t>
+      </w:r>
+      <w:r>
+        <w:rPr>
+          <w:sz w:val="36"/>
+          <w:szCs w:val="36"/>
+        </w:rPr>
+        <w:t>overleg met Nikkie om opnieuw een plan op te stellen.</w:t>
+      </w:r>
+    </w:p>
+    <w:p>
+      <w:pPr>
+        <w:rPr>
+          <w:b/>
+          <w:bCs/>
+          <w:sz w:val="36"/>
+          <w:szCs w:val="36"/>
+        </w:rPr>
+      </w:pPr>
+    </w:p>
+    <w:p>
+      <w:pPr>
+        <w:rPr>
+          <w:b/>
+          <w:bCs/>
+          <w:sz w:val="36"/>
+          <w:szCs w:val="36"/>
+        </w:rPr>
+      </w:pPr>
+      <w:r>
+        <w:rPr>
+          <w:b/>
+          <w:bCs/>
+          <w:sz w:val="36"/>
+          <w:szCs w:val="36"/>
+        </w:rPr>
+        <w:t xml:space="preserve">Einde sprint </w:t>
+      </w:r>
+      <w:r>
+        <w:rPr>
+          <w:b/>
+          <w:bCs/>
+          <w:sz w:val="36"/>
+          <w:szCs w:val="36"/>
+        </w:rPr>
+        <w:t>2</w:t>
+      </w:r>
+    </w:p>
+    <w:p>
+      <w:pPr>
+        <w:rPr>
+          <w:b/>
+          <w:bCs/>
+          <w:sz w:val="36"/>
+          <w:szCs w:val="36"/>
+        </w:rPr>
+      </w:pPr>
+    </w:p>
+    <w:p>
+      <w:pPr>
+        <w:rPr>
+          <w:b/>
+          <w:bCs/>
+          <w:sz w:val="36"/>
+          <w:szCs w:val="36"/>
+        </w:rPr>
+      </w:pPr>
+    </w:p>
+    <w:p>
+      <w:pPr>
+        <w:rPr>
+          <w:b/>
+          <w:bCs/>
+          <w:sz w:val="36"/>
+          <w:szCs w:val="36"/>
+        </w:rPr>
+      </w:pPr>
+    </w:p>
+    <w:p>
+      <w:pPr>
+        <w:rPr>
+          <w:b/>
+          <w:bCs/>
+          <w:sz w:val="36"/>
+          <w:szCs w:val="36"/>
+        </w:rPr>
+      </w:pPr>
+    </w:p>
+    <w:p>
+      <w:pPr>
+        <w:rPr>
+          <w:b/>
+          <w:bCs/>
+          <w:sz w:val="36"/>
+          <w:szCs w:val="36"/>
+        </w:rPr>
+      </w:pPr>
+    </w:p>
+    <w:p>
+      <w:pPr>
+        <w:rPr>
+          <w:b/>
+          <w:bCs/>
+          <w:sz w:val="36"/>
+          <w:szCs w:val="36"/>
+        </w:rPr>
+      </w:pPr>
+    </w:p>
+    <w:p>
+      <w:pPr>
+        <w:rPr>
+          <w:b/>
+          <w:bCs/>
+          <w:sz w:val="36"/>
+          <w:szCs w:val="36"/>
+        </w:rPr>
+      </w:pPr>
+    </w:p>
+    <w:p>
+      <w:pPr>
+        <w:rPr>
+          <w:b/>
+          <w:bCs/>
+          <w:sz w:val="36"/>
+          <w:szCs w:val="36"/>
+        </w:rPr>
+      </w:pPr>
+    </w:p>
+    <w:p>
+      <w:pPr>
+        <w:rPr>
+          <w:b/>
+          <w:bCs/>
+          <w:sz w:val="36"/>
+          <w:szCs w:val="36"/>
+        </w:rPr>
+      </w:pPr>
+    </w:p>
+    <w:p>
+      <w:pPr>
+        <w:rPr>
+          <w:b/>
+          <w:bCs/>
+          <w:sz w:val="36"/>
+          <w:szCs w:val="36"/>
+        </w:rPr>
+      </w:pPr>
+    </w:p>
+    <w:p>
+      <w:pPr>
+        <w:rPr>
+          <w:b/>
+          <w:bCs/>
+          <w:sz w:val="36"/>
+          <w:szCs w:val="36"/>
+        </w:rPr>
+      </w:pPr>
+    </w:p>
+    <w:p>
+      <w:pPr>
+        <w:rPr>
+          <w:b/>
+          <w:bCs/>
+          <w:sz w:val="36"/>
+          <w:szCs w:val="36"/>
+        </w:rPr>
+      </w:pPr>
+    </w:p>
+    <w:p>
+      <w:pPr>
+        <w:rPr>
+          <w:b/>
+          <w:bCs/>
+          <w:sz w:val="36"/>
+          <w:szCs w:val="36"/>
+        </w:rPr>
+      </w:pPr>
+    </w:p>
+    <w:p>
+      <w:pPr>
+        <w:rPr>
+          <w:b/>
+          <w:bCs/>
+          <w:sz w:val="36"/>
+          <w:szCs w:val="36"/>
+        </w:rPr>
+      </w:pPr>
+    </w:p>
+    <w:p>
+      <w:pPr>
+        <w:rPr>
+          <w:b/>
+          <w:bCs/>
+          <w:sz w:val="36"/>
+          <w:szCs w:val="36"/>
+        </w:rPr>
+      </w:pPr>
+    </w:p>
+    <w:p>
+      <w:pPr>
+        <w:rPr>
+          <w:b/>
+          <w:bCs/>
+          <w:sz w:val="36"/>
+          <w:szCs w:val="36"/>
+        </w:rPr>
+      </w:pPr>
+    </w:p>
+    <w:p>
+      <w:pPr>
+        <w:rPr>
+          <w:b/>
+          <w:bCs/>
+          <w:sz w:val="36"/>
+          <w:szCs w:val="36"/>
+        </w:rPr>
+      </w:pPr>
+      <w:r>
+        <w:rPr>
+          <w:b/>
+          <w:bCs/>
+          <w:sz w:val="36"/>
+          <w:szCs w:val="36"/>
+        </w:rPr>
+        <w:lastRenderedPageBreak/>
+        <w:t xml:space="preserve">Individueel: </w:t>
+      </w:r>
+      <w:r>
+        <w:rPr>
+          <w:sz w:val="36"/>
+          <w:szCs w:val="36"/>
+        </w:rPr>
+        <w:t>Arne van Ommen</w:t>
+      </w:r>
+    </w:p>
+    <w:p>
+      <w:pPr>
+        <w:rPr>
+          <w:sz w:val="36"/>
+          <w:szCs w:val="36"/>
+        </w:rPr>
+      </w:pPr>
+      <w:r>
+        <w:rPr>
+          <w:b/>
+          <w:bCs/>
+          <w:sz w:val="36"/>
+          <w:szCs w:val="36"/>
+        </w:rPr>
+        <w:t xml:space="preserve">Datum: </w:t>
+      </w:r>
+      <w:r>
+        <w:rPr>
+          <w:sz w:val="36"/>
+          <w:szCs w:val="36"/>
+        </w:rPr>
+        <w:t>24</w:t>
+      </w:r>
+      <w:r>
+        <w:rPr>
+          <w:sz w:val="36"/>
+          <w:szCs w:val="36"/>
+        </w:rPr>
+        <w:t>-0</w:t>
+      </w:r>
+      <w:r>
+        <w:rPr>
+          <w:sz w:val="36"/>
+          <w:szCs w:val="36"/>
+        </w:rPr>
+        <w:t>2</w:t>
+      </w:r>
+      <w:r>
+        <w:rPr>
+          <w:sz w:val="36"/>
+          <w:szCs w:val="36"/>
+        </w:rPr>
+        <w:t xml:space="preserve">-2020 - </w:t>
+      </w:r>
+      <w:r>
+        <w:rPr>
+          <w:sz w:val="36"/>
+          <w:szCs w:val="36"/>
+        </w:rPr>
+        <w:t>6</w:t>
+      </w:r>
+      <w:r>
+        <w:rPr>
+          <w:sz w:val="36"/>
+          <w:szCs w:val="36"/>
+        </w:rPr>
+        <w:t>-0</w:t>
+      </w:r>
+      <w:r>
+        <w:rPr>
+          <w:sz w:val="36"/>
+          <w:szCs w:val="36"/>
+        </w:rPr>
+        <w:t>3</w:t>
+      </w:r>
+      <w:r>
+        <w:rPr>
+          <w:sz w:val="36"/>
+          <w:szCs w:val="36"/>
+        </w:rPr>
+        <w:t>-2020</w:t>
+      </w:r>
+    </w:p>
+    <w:p>
+      <w:pPr>
+        <w:rPr>
+          <w:sz w:val="36"/>
+          <w:szCs w:val="36"/>
+        </w:rPr>
+      </w:pPr>
+    </w:p>
+    <w:p>
+      <w:pPr>
+        <w:rPr>
+          <w:b/>
+          <w:bCs/>
+          <w:sz w:val="36"/>
+          <w:szCs w:val="36"/>
+        </w:rPr>
+      </w:pPr>
+      <w:r>
+        <w:rPr>
+          <w:b/>
+          <w:bCs/>
+          <w:sz w:val="36"/>
+          <w:szCs w:val="36"/>
+        </w:rPr>
+        <w:t>Review:</w:t>
+      </w:r>
+    </w:p>
+    <w:p>
+      <w:pPr>
+        <w:rPr>
+          <w:b/>
+          <w:bCs/>
+          <w:sz w:val="36"/>
+          <w:szCs w:val="36"/>
+        </w:rPr>
+      </w:pPr>
+      <w:r>
+        <w:rPr>
+          <w:b/>
+          <w:bCs/>
+          <w:sz w:val="36"/>
+          <w:szCs w:val="36"/>
+        </w:rPr>
+        <w:t>Start:</w:t>
+      </w:r>
+    </w:p>
+    <w:p>
+      <w:pPr>
+        <w:rPr>
+          <w:sz w:val="36"/>
+          <w:szCs w:val="36"/>
+        </w:rPr>
+      </w:pPr>
+      <w:r>
+        <w:rPr>
+          <w:b/>
+          <w:bCs/>
+          <w:sz w:val="36"/>
+          <w:szCs w:val="36"/>
+        </w:rPr>
+        <w:tab/>
+      </w:r>
+      <w:r>
+        <w:rPr>
+          <w:sz w:val="36"/>
+          <w:szCs w:val="36"/>
+        </w:rPr>
+        <w:t xml:space="preserve">Ik </w:t>
+      </w:r>
+      <w:r>
+        <w:rPr>
+          <w:sz w:val="36"/>
+          <w:szCs w:val="36"/>
+        </w:rPr>
+        <w:t xml:space="preserve">heb ook nog veel werk voor mijn bijbaan, dat was niet slim van mij. Ik heb nogmaals weer teveel hooi op mijn vork genomen en ik raak erg overstuur, na de eerste week raak ik de </w:t>
+      </w:r>
+      <w:r>
+        <w:rPr>
+          <w:sz w:val="36"/>
+          <w:szCs w:val="36"/>
+        </w:rPr>
+        <w:t>energie/flexibiliteit</w:t>
+      </w:r>
+      <w:r>
+        <w:rPr>
+          <w:sz w:val="36"/>
+          <w:szCs w:val="36"/>
+        </w:rPr>
+        <w:t xml:space="preserve"> kwijt om te programmeren</w:t>
+      </w:r>
+      <w:r>
+        <w:rPr>
+          <w:sz w:val="36"/>
+          <w:szCs w:val="36"/>
+        </w:rPr>
+        <w:t xml:space="preserve"> en krijg ik een aanval</w:t>
+      </w:r>
+      <w:r>
+        <w:rPr>
+          <w:sz w:val="36"/>
+          <w:szCs w:val="36"/>
+        </w:rPr>
+        <w:t xml:space="preserve">. </w:t>
+      </w:r>
+      <w:r>
+        <w:rPr>
+          <w:sz w:val="36"/>
+          <w:szCs w:val="36"/>
+        </w:rPr>
+        <w:t>Gelukkig moest ik de dag na de aanval, naar een intake voor de psycholoog en heeft die me wat hulp geboden. Daarna ben ik zo snel mogelijk wezen overleggen met leraren en de opdrachtgever en hebben zij mij duidelijk gekregen, dat het examen niet zo groot is als ik dacht, wat mij iets meer rust gaf.</w:t>
+      </w:r>
+      <w:r>
+        <w:rPr>
+          <w:sz w:val="36"/>
+          <w:szCs w:val="36"/>
+        </w:rPr>
+        <w:t xml:space="preserve"> </w:t>
+      </w:r>
+    </w:p>
+    <w:p>
+      <w:pPr>
+        <w:rPr>
+          <w:b/>
+          <w:bCs/>
+          <w:sz w:val="36"/>
+          <w:szCs w:val="36"/>
+        </w:rPr>
+      </w:pPr>
+      <w:r>
+        <w:rPr>
+          <w:b/>
+          <w:bCs/>
+          <w:sz w:val="36"/>
+          <w:szCs w:val="36"/>
+        </w:rPr>
+        <w:t>Werk:</w:t>
+      </w:r>
+    </w:p>
+    <w:p>
+      <w:pPr>
+        <w:rPr>
+          <w:sz w:val="36"/>
+          <w:szCs w:val="36"/>
+        </w:rPr>
+      </w:pPr>
+      <w:r>
+        <w:rPr>
+          <w:b/>
+          <w:bCs/>
+          <w:sz w:val="36"/>
+          <w:szCs w:val="36"/>
+        </w:rPr>
+        <w:tab/>
+      </w:r>
+      <w:r>
+        <w:rPr>
+          <w:sz w:val="36"/>
+          <w:szCs w:val="36"/>
+        </w:rPr>
+        <w:t>Aangezien ik een week niet heb kunnen werken en ik meer rust nodig had, heb ik het rustig aan proberen te doen, aan het eind van de week ben ik toch bezig gegaan met de player controller, de planning opnieuw maken en de controller werkend te krijgen.</w:t>
+      </w:r>
+    </w:p>
+    <w:p>
+      <w:pPr>
+        <w:rPr>
+          <w:b/>
+          <w:bCs/>
+          <w:sz w:val="36"/>
+          <w:szCs w:val="36"/>
+        </w:rPr>
+      </w:pPr>
+      <w:r>
+        <w:rPr>
+          <w:b/>
+          <w:bCs/>
+          <w:sz w:val="36"/>
+          <w:szCs w:val="36"/>
+        </w:rPr>
+        <w:t>Verloop:</w:t>
+      </w:r>
+    </w:p>
+    <w:p>
+      <w:pPr>
+        <w:rPr>
+          <w:sz w:val="36"/>
+          <w:szCs w:val="36"/>
+        </w:rPr>
+      </w:pPr>
+      <w:r>
+        <w:rPr>
+          <w:sz w:val="36"/>
+          <w:szCs w:val="36"/>
+        </w:rPr>
+        <w:tab/>
+        <w:t>Het ging eerst dramatisch slecht, maar door de snelle actie die is uitgevoerd</w:t>
+      </w:r>
+      <w:r>
+        <w:rPr>
+          <w:sz w:val="36"/>
+          <w:szCs w:val="36"/>
+        </w:rPr>
+        <w:t xml:space="preserve"> en de verduidelijking van het eigenlijke examen werk ben ik weer op mijn pootjes terecht gekomen.</w:t>
+      </w:r>
+    </w:p>
+    <w:p>
+      <w:pPr>
+        <w:rPr>
+          <w:b/>
+          <w:bCs/>
+          <w:sz w:val="36"/>
+          <w:szCs w:val="36"/>
+        </w:rPr>
+      </w:pPr>
+    </w:p>
+    <w:p>
+      <w:pPr>
+        <w:rPr>
+          <w:b/>
+          <w:bCs/>
+          <w:sz w:val="36"/>
+          <w:szCs w:val="36"/>
+        </w:rPr>
+      </w:pPr>
+      <w:r>
+        <w:rPr>
+          <w:b/>
+          <w:bCs/>
+          <w:sz w:val="36"/>
+          <w:szCs w:val="36"/>
+        </w:rPr>
+        <w:lastRenderedPageBreak/>
+        <w:t>Oplossing:</w:t>
+      </w:r>
+    </w:p>
+    <w:p>
+      <w:pPr>
+        <w:rPr>
+          <w:sz w:val="36"/>
+          <w:szCs w:val="36"/>
+        </w:rPr>
+      </w:pPr>
+      <w:r>
+        <w:rPr>
+          <w:sz w:val="36"/>
+          <w:szCs w:val="36"/>
+        </w:rPr>
+        <w:t>Snel actie ondernemen als er iets mis gaat, maar soms leer je te laat dat het mis gaat.</w:t>
+      </w:r>
+    </w:p>
+    <w:p>
+      <w:pPr>
+        <w:rPr>
+          <w:b/>
+          <w:bCs/>
+          <w:sz w:val="36"/>
+          <w:szCs w:val="36"/>
+        </w:rPr>
+      </w:pPr>
+    </w:p>
+    <w:p>
+      <w:pPr>
+        <w:rPr>
+          <w:b/>
+          <w:bCs/>
+          <w:sz w:val="36"/>
+          <w:szCs w:val="36"/>
+        </w:rPr>
+      </w:pPr>
+      <w:r>
+        <w:rPr>
+          <w:b/>
+          <w:bCs/>
+          <w:sz w:val="36"/>
+          <w:szCs w:val="36"/>
+        </w:rPr>
+        <w:t xml:space="preserve">Einde sprint </w:t>
+      </w:r>
+      <w:r>
+        <w:rPr>
+          <w:b/>
+          <w:bCs/>
+          <w:sz w:val="36"/>
+          <w:szCs w:val="36"/>
+        </w:rPr>
+        <w:t>3</w:t>
+      </w:r>
+    </w:p>
+    <w:p>
+      <w:pPr>
+        <w:rPr>
+          <w:b/>
+          <w:bCs/>
+          <w:sz w:val="36"/>
+          <w:szCs w:val="36"/>
+        </w:rPr>
+      </w:pPr>
+    </w:p>
+    <w:p>
+      <w:pPr>
+        <w:rPr>
+          <w:b/>
+          <w:bCs/>
+          <w:sz w:val="36"/>
+          <w:szCs w:val="36"/>
+        </w:rPr>
+      </w:pPr>
+      <w:r>
+        <w:rPr>
+          <w:b/>
+          <w:bCs/>
+          <w:sz w:val="36"/>
+          <w:szCs w:val="36"/>
+        </w:rPr>
+        <w:br w:type="page"/>
+      </w:r>
+    </w:p>
+    <w:p>
+      <w:pPr>
+        <w:rPr>
+          <w:b/>
+          <w:bCs/>
+          <w:sz w:val="36"/>
+          <w:szCs w:val="36"/>
+        </w:rPr>
+      </w:pPr>
+      <w:r>
+        <w:rPr>
+          <w:b/>
+          <w:bCs/>
+          <w:sz w:val="36"/>
+          <w:szCs w:val="36"/>
+        </w:rPr>
+        <w:lastRenderedPageBreak/>
+        <w:t xml:space="preserve">Individueel: </w:t>
+      </w:r>
+      <w:r>
+        <w:rPr>
+          <w:sz w:val="36"/>
+          <w:szCs w:val="36"/>
+        </w:rPr>
+        <w:t>Arne van Ommen</w:t>
+      </w:r>
+    </w:p>
+    <w:p>
+      <w:pPr>
+        <w:rPr>
+          <w:sz w:val="36"/>
+          <w:szCs w:val="36"/>
+        </w:rPr>
+      </w:pPr>
+      <w:r>
+        <w:rPr>
+          <w:b/>
+          <w:bCs/>
+          <w:sz w:val="36"/>
+          <w:szCs w:val="36"/>
+        </w:rPr>
+        <w:t xml:space="preserve">Datum: </w:t>
+      </w:r>
+      <w:r>
+        <w:rPr>
+          <w:sz w:val="36"/>
+          <w:szCs w:val="36"/>
+        </w:rPr>
+        <w:t>9</w:t>
+      </w:r>
+      <w:r>
+        <w:rPr>
+          <w:sz w:val="36"/>
+          <w:szCs w:val="36"/>
+        </w:rPr>
+        <w:t>-0</w:t>
+      </w:r>
+      <w:r>
+        <w:rPr>
+          <w:sz w:val="36"/>
+          <w:szCs w:val="36"/>
+        </w:rPr>
+        <w:t>3</w:t>
+      </w:r>
+      <w:r>
+        <w:rPr>
+          <w:sz w:val="36"/>
+          <w:szCs w:val="36"/>
+        </w:rPr>
+        <w:t xml:space="preserve">-2020 - </w:t>
+      </w:r>
+      <w:r>
+        <w:rPr>
+          <w:sz w:val="36"/>
+          <w:szCs w:val="36"/>
+        </w:rPr>
+        <w:t>20</w:t>
+      </w:r>
+      <w:r>
+        <w:rPr>
+          <w:sz w:val="36"/>
+          <w:szCs w:val="36"/>
+        </w:rPr>
+        <w:t>-0</w:t>
+      </w:r>
+      <w:r>
+        <w:rPr>
+          <w:sz w:val="36"/>
+          <w:szCs w:val="36"/>
+        </w:rPr>
+        <w:t>3</w:t>
+      </w:r>
+      <w:r>
+        <w:rPr>
+          <w:sz w:val="36"/>
+          <w:szCs w:val="36"/>
+        </w:rPr>
+        <w:t>-2020</w:t>
+      </w:r>
+    </w:p>
+    <w:p>
+      <w:pPr>
+        <w:rPr>
+          <w:sz w:val="36"/>
+          <w:szCs w:val="36"/>
+        </w:rPr>
+      </w:pPr>
+    </w:p>
+    <w:p>
+      <w:pPr>
+        <w:rPr>
+          <w:b/>
+          <w:bCs/>
+          <w:sz w:val="36"/>
+          <w:szCs w:val="36"/>
+        </w:rPr>
+      </w:pPr>
+      <w:r>
+        <w:rPr>
+          <w:b/>
+          <w:bCs/>
+          <w:sz w:val="36"/>
+          <w:szCs w:val="36"/>
+        </w:rPr>
+        <w:t>Review:</w:t>
+      </w:r>
+    </w:p>
+    <w:p>
+      <w:pPr>
+        <w:rPr>
+          <w:b/>
+          <w:bCs/>
+          <w:sz w:val="36"/>
+          <w:szCs w:val="36"/>
+        </w:rPr>
+      </w:pPr>
+      <w:r>
+        <w:rPr>
+          <w:b/>
+          <w:bCs/>
+          <w:sz w:val="36"/>
+          <w:szCs w:val="36"/>
+        </w:rPr>
+        <w:t>Start:</w:t>
+      </w:r>
+    </w:p>
+    <w:p>
+      <w:pPr>
+        <w:rPr>
+          <w:b/>
+          <w:bCs/>
+          <w:sz w:val="36"/>
+          <w:szCs w:val="36"/>
+        </w:rPr>
+      </w:pPr>
+    </w:p>
+    <w:p>
+      <w:pPr>
+        <w:rPr>
+          <w:b/>
+          <w:bCs/>
+          <w:sz w:val="36"/>
+          <w:szCs w:val="36"/>
+        </w:rPr>
+      </w:pPr>
+      <w:r>
+        <w:rPr>
+          <w:b/>
+          <w:bCs/>
+          <w:sz w:val="36"/>
+          <w:szCs w:val="36"/>
+        </w:rPr>
+        <w:t>Werk:</w:t>
+      </w:r>
+    </w:p>
+    <w:p>
+      <w:pPr>
+        <w:rPr>
+          <w:b/>
+          <w:bCs/>
+          <w:sz w:val="36"/>
+          <w:szCs w:val="36"/>
+        </w:rPr>
+      </w:pPr>
+    </w:p>
+    <w:p>
+      <w:pPr>
+        <w:rPr>
+          <w:b/>
+          <w:bCs/>
+          <w:sz w:val="36"/>
+          <w:szCs w:val="36"/>
+        </w:rPr>
+      </w:pPr>
+      <w:r>
+        <w:rPr>
+          <w:b/>
+          <w:bCs/>
+          <w:sz w:val="36"/>
+          <w:szCs w:val="36"/>
+        </w:rPr>
+        <w:t>Verloop:</w:t>
+      </w:r>
+    </w:p>
+    <w:p>
+      <w:pPr>
+        <w:rPr>
+          <w:sz w:val="36"/>
+          <w:szCs w:val="36"/>
+        </w:rPr>
+      </w:pPr>
+    </w:p>
+    <w:p>
+      <w:pPr>
+        <w:rPr>
+          <w:b/>
+          <w:bCs/>
+          <w:sz w:val="36"/>
+          <w:szCs w:val="36"/>
+        </w:rPr>
+      </w:pPr>
+      <w:r>
+        <w:rPr>
+          <w:b/>
+          <w:bCs/>
+          <w:sz w:val="36"/>
+          <w:szCs w:val="36"/>
+        </w:rPr>
+        <w:t>Oplossing:</w:t>
+      </w:r>
+    </w:p>
+    <w:p>
+      <w:pPr>
+        <w:rPr>
+          <w:b/>
+          <w:bCs/>
+          <w:sz w:val="36"/>
+          <w:szCs w:val="36"/>
+        </w:rPr>
+      </w:pPr>
+    </w:p>
+    <w:p>
+      <w:pPr>
+        <w:rPr>
+          <w:b/>
+          <w:bCs/>
+          <w:sz w:val="36"/>
+          <w:szCs w:val="36"/>
+        </w:rPr>
+      </w:pPr>
+      <w:r>
+        <w:rPr>
+          <w:b/>
+          <w:bCs/>
+          <w:sz w:val="36"/>
+          <w:szCs w:val="36"/>
+        </w:rPr>
+        <w:t xml:space="preserve">Einde sprint </w:t>
+      </w:r>
+      <w:r>
+        <w:rPr>
+          <w:b/>
+          <w:bCs/>
+          <w:sz w:val="36"/>
+          <w:szCs w:val="36"/>
+        </w:rPr>
+        <w:t>4</w:t>
+      </w:r>
+    </w:p>
+    <w:p>
+      <w:pPr>
+        <w:rPr>
+          <w:b/>
+          <w:bCs/>
+          <w:sz w:val="36"/>
+          <w:szCs w:val="36"/>
+        </w:rPr>
+      </w:pPr>
       <w:bookmarkStart w:id="0" w:name="_GoBack"/>
       <w:bookmarkEnd w:id="0"/>
-    </w:p>
-    <w:p>
-      <w:pPr>
-        <w:rPr>
-          <w:sz w:val="36"/>
-          <w:szCs w:val="36"/>
-        </w:rPr>
-      </w:pPr>
-    </w:p>
-    <w:p>
-      <w:pPr>
-        <w:rPr>
-          <w:b/>
-          <w:bCs/>
-          <w:sz w:val="36"/>
-          <w:szCs w:val="36"/>
-        </w:rPr>
-      </w:pPr>
-      <w:r>
-        <w:rPr>
-          <w:b/>
-          <w:bCs/>
-          <w:sz w:val="36"/>
-          <w:szCs w:val="36"/>
-        </w:rPr>
-        <w:t>Einde sprint 1</w:t>
-      </w:r>
-    </w:p>
-    <w:p>
-      <w:pPr>
-        <w:rPr>
-          <w:b/>
-          <w:bCs/>
-          <w:sz w:val="36"/>
-          <w:szCs w:val="36"/>
-        </w:rPr>
-      </w:pPr>
-    </w:p>
-    <w:p>
-      <w:pPr>
-        <w:rPr>
-          <w:b/>
-          <w:bCs/>
-          <w:sz w:val="36"/>
-          <w:szCs w:val="36"/>
-        </w:rPr>
-      </w:pPr>
-    </w:p>
-    <w:p>
-      <w:pPr>
-        <w:rPr>
-          <w:b/>
-          <w:bCs/>
-          <w:sz w:val="36"/>
-          <w:szCs w:val="36"/>
-        </w:rPr>
-      </w:pPr>
-    </w:p>
-    <w:p>
-      <w:pPr>
-        <w:rPr>
-          <w:b/>
-          <w:bCs/>
-          <w:sz w:val="36"/>
-          <w:szCs w:val="36"/>
-        </w:rPr>
-      </w:pPr>
-    </w:p>
-    <w:p>
-      <w:pPr>
-        <w:rPr>
-          <w:b/>
-          <w:bCs/>
-          <w:sz w:val="36"/>
-          <w:szCs w:val="36"/>
-        </w:rPr>
-      </w:pPr>
-    </w:p>
-    <w:p>
-      <w:pPr>
-        <w:rPr>
-          <w:b/>
-          <w:bCs/>
-          <w:sz w:val="36"/>
-          <w:szCs w:val="36"/>
-        </w:rPr>
-      </w:pPr>
-      <w:r>
-        <w:rPr>
-          <w:b/>
-          <w:bCs/>
-          <w:sz w:val="36"/>
-          <w:szCs w:val="36"/>
-        </w:rPr>
-        <w:t xml:space="preserve">Individueel: </w:t>
-      </w:r>
-      <w:r>
-        <w:rPr>
-          <w:sz w:val="36"/>
-          <w:szCs w:val="36"/>
-        </w:rPr>
-        <w:t>Arne van Ommen</w:t>
-      </w:r>
-    </w:p>
-    <w:p>
-      <w:pPr>
-        <w:rPr>
-          <w:sz w:val="36"/>
-          <w:szCs w:val="36"/>
-        </w:rPr>
-      </w:pPr>
-      <w:r>
-        <w:rPr>
-          <w:b/>
-          <w:bCs/>
-          <w:sz w:val="36"/>
-          <w:szCs w:val="36"/>
-        </w:rPr>
-        <w:t xml:space="preserve">Datum: </w:t>
-      </w:r>
-      <w:r>
-        <w:rPr>
-          <w:sz w:val="36"/>
-          <w:szCs w:val="36"/>
-        </w:rPr>
-        <w:t>10</w:t>
-      </w:r>
-      <w:r>
-        <w:rPr>
-          <w:sz w:val="36"/>
-          <w:szCs w:val="36"/>
-        </w:rPr>
-        <w:t>-0</w:t>
-      </w:r>
-      <w:r>
-        <w:rPr>
-          <w:sz w:val="36"/>
-          <w:szCs w:val="36"/>
-        </w:rPr>
-        <w:t>2</w:t>
-      </w:r>
-      <w:r>
-        <w:rPr>
-          <w:sz w:val="36"/>
-          <w:szCs w:val="36"/>
-        </w:rPr>
-        <w:t xml:space="preserve">-2020 - </w:t>
-      </w:r>
-      <w:r>
-        <w:rPr>
-          <w:sz w:val="36"/>
-          <w:szCs w:val="36"/>
-        </w:rPr>
-        <w:t>22</w:t>
-      </w:r>
-      <w:r>
-        <w:rPr>
-          <w:sz w:val="36"/>
-          <w:szCs w:val="36"/>
-        </w:rPr>
-        <w:t>-02-2020</w:t>
-      </w:r>
-    </w:p>
-    <w:p>
-      <w:pPr>
-        <w:rPr>
-          <w:sz w:val="36"/>
-          <w:szCs w:val="36"/>
-        </w:rPr>
-      </w:pPr>
-    </w:p>
-    <w:p>
-      <w:pPr>
-        <w:rPr>
-          <w:b/>
-          <w:bCs/>
-          <w:sz w:val="36"/>
-          <w:szCs w:val="36"/>
-        </w:rPr>
-      </w:pPr>
-      <w:r>
-        <w:rPr>
-          <w:b/>
-          <w:bCs/>
-          <w:sz w:val="36"/>
-          <w:szCs w:val="36"/>
-        </w:rPr>
-        <w:t>Review:</w:t>
-      </w:r>
-    </w:p>
-    <w:p>
-      <w:pPr>
-        <w:rPr>
-          <w:b/>
-          <w:bCs/>
-          <w:sz w:val="36"/>
-          <w:szCs w:val="36"/>
-        </w:rPr>
-      </w:pPr>
-      <w:r>
-        <w:rPr>
-          <w:b/>
-          <w:bCs/>
-          <w:sz w:val="36"/>
-          <w:szCs w:val="36"/>
-        </w:rPr>
-        <w:t>Start:</w:t>
-      </w:r>
-    </w:p>
-    <w:p>
-      <w:pPr>
-        <w:rPr>
-          <w:b/>
-          <w:bCs/>
-          <w:sz w:val="36"/>
-          <w:szCs w:val="36"/>
-        </w:rPr>
-      </w:pPr>
-    </w:p>
-    <w:p>
-      <w:pPr>
-        <w:rPr>
-          <w:b/>
-          <w:bCs/>
-          <w:sz w:val="36"/>
-          <w:szCs w:val="36"/>
-        </w:rPr>
-      </w:pPr>
-      <w:r>
-        <w:rPr>
-          <w:b/>
-          <w:bCs/>
-          <w:sz w:val="36"/>
-          <w:szCs w:val="36"/>
-        </w:rPr>
-        <w:t>Werk:</w:t>
-      </w:r>
-    </w:p>
-    <w:p>
-      <w:pPr>
-        <w:rPr>
-          <w:b/>
-          <w:bCs/>
-          <w:sz w:val="36"/>
-          <w:szCs w:val="36"/>
-        </w:rPr>
-      </w:pPr>
-    </w:p>
-    <w:p>
-      <w:pPr>
-        <w:rPr>
-          <w:b/>
-          <w:bCs/>
-          <w:sz w:val="36"/>
-          <w:szCs w:val="36"/>
-        </w:rPr>
-      </w:pPr>
-      <w:r>
-        <w:rPr>
-          <w:b/>
-          <w:bCs/>
-          <w:sz w:val="36"/>
-          <w:szCs w:val="36"/>
-        </w:rPr>
-        <w:t>Verloop:</w:t>
-      </w:r>
-    </w:p>
-    <w:p>
-      <w:pPr>
-        <w:rPr>
-          <w:sz w:val="36"/>
-          <w:szCs w:val="36"/>
-        </w:rPr>
-      </w:pPr>
-    </w:p>
-    <w:p>
-      <w:pPr>
-        <w:rPr>
-          <w:b/>
-          <w:bCs/>
-          <w:sz w:val="36"/>
-          <w:szCs w:val="36"/>
-        </w:rPr>
-      </w:pPr>
-      <w:r>
-        <w:rPr>
-          <w:b/>
-          <w:bCs/>
-          <w:sz w:val="36"/>
-          <w:szCs w:val="36"/>
-        </w:rPr>
-        <w:t>Oplossing:</w:t>
-      </w:r>
-    </w:p>
-    <w:p>
-      <w:pPr>
-        <w:rPr>
-          <w:b/>
-          <w:bCs/>
-          <w:sz w:val="36"/>
-          <w:szCs w:val="36"/>
-        </w:rPr>
-      </w:pPr>
-    </w:p>
-    <w:p>
-      <w:pPr>
-        <w:rPr>
-          <w:b/>
-          <w:bCs/>
-          <w:sz w:val="36"/>
-          <w:szCs w:val="36"/>
-        </w:rPr>
-      </w:pPr>
-      <w:r>
-        <w:rPr>
-          <w:b/>
-          <w:bCs/>
-          <w:sz w:val="36"/>
-          <w:szCs w:val="36"/>
-        </w:rPr>
-        <w:t xml:space="preserve">Einde sprint </w:t>
-      </w:r>
-      <w:r>
-        <w:rPr>
-          <w:b/>
-          <w:bCs/>
-          <w:sz w:val="36"/>
-          <w:szCs w:val="36"/>
-        </w:rPr>
-        <w:t>2</w:t>
-      </w:r>
     </w:p>
     <w:p>
       <w:pPr>
@@ -842,6 +1785,7 @@
     <w:lsdException w:name="HTML Sample" w:semiHidden="1" w:unhideWhenUsed="1"/>
     <w:lsdException w:name="HTML Typewriter" w:semiHidden="1" w:unhideWhenUsed="1"/>
     <w:lsdException w:name="HTML Variable" w:semiHidden="1" w:unhideWhenUsed="1"/>
+    <w:lsdException w:name="Normal Table" w:semiHidden="1" w:unhideWhenUsed="1"/>
     <w:lsdException w:name="annotation subject" w:semiHidden="1" w:unhideWhenUsed="1"/>
     <w:lsdException w:name="No List" w:semiHidden="1" w:unhideWhenUsed="1"/>
     <w:lsdException w:name="Outline List 1" w:semiHidden="1" w:unhideWhenUsed="1"/>
@@ -887,9 +1831,11 @@
     <w:lsdException w:name="Table Subtle 1" w:semiHidden="1" w:unhideWhenUsed="1"/>
     <w:lsdException w:name="Table Subtle 2" w:semiHidden="1" w:unhideWhenUsed="1"/>
     <w:lsdException w:name="Table Web 1" w:semiHidden="1" w:unhideWhenUsed="1"/>
+    <w:lsdException w:name="Table Web 2" w:semiHidden="1" w:unhideWhenUsed="1"/>
     <w:lsdException w:name="Table Web 3" w:semiHidden="1" w:unhideWhenUsed="1"/>
     <w:lsdException w:name="Balloon Text" w:semiHidden="1" w:unhideWhenUsed="1"/>
     <w:lsdException w:name="Table Grid" w:uiPriority="39"/>
+    <w:lsdException w:name="Table Theme" w:semiHidden="1" w:unhideWhenUsed="1"/>
     <w:lsdException w:name="Placeholder Text" w:semiHidden="1"/>
     <w:lsdException w:name="No Spacing" w:uiPriority="1" w:qFormat="1"/>
     <w:lsdException w:name="Light Shading" w:uiPriority="60"/>

</xml_diff>

<commit_message>
Update to main scene and sprint review update
</commit_message>
<xml_diff>
--- a/Documentatie/Arne/Sprint reviews.docx
+++ b/Documentatie/Arne/Sprint reviews.docx
@@ -1752,16 +1752,7 @@
           <w:sz w:val="36"/>
           <w:szCs w:val="36"/>
         </w:rPr>
-        <w:t xml:space="preserve">Einde sprint </w:t>
-      </w:r>
-      <w:r>
-        <w:rPr>
-          <w:b/>
-          <w:bCs/>
-          <w:sz w:val="36"/>
-          <w:szCs w:val="36"/>
-        </w:rPr>
-        <w:t>5</w:t>
+        <w:t>Einde sprint 5</w:t>
       </w:r>
     </w:p>
     <w:p>
@@ -1822,7 +1813,7 @@
           <w:sz w:val="36"/>
           <w:szCs w:val="36"/>
         </w:rPr>
-        <w:t>6</w:t>
+        <w:t>20</w:t>
       </w:r>
       <w:r>
         <w:rPr>
@@ -1850,10 +1841,684 @@
           <w:sz w:val="36"/>
           <w:szCs w:val="36"/>
         </w:rPr>
-        <w:t>17</w:t>
+        <w:t>8</w:t>
+      </w:r>
+      <w:r>
+        <w:rPr>
+          <w:sz w:val="36"/>
+          <w:szCs w:val="36"/>
+        </w:rPr>
+        <w:t>-0</w:t>
+      </w:r>
+      <w:r>
+        <w:rPr>
+          <w:sz w:val="36"/>
+          <w:szCs w:val="36"/>
+        </w:rPr>
+        <w:t>5</w:t>
+      </w:r>
+      <w:r>
+        <w:rPr>
+          <w:sz w:val="36"/>
+          <w:szCs w:val="36"/>
+        </w:rPr>
+        <w:t>-2020</w:t>
+      </w:r>
+    </w:p>
+    <w:p>
+      <w:pPr>
+        <w:rPr>
+          <w:sz w:val="36"/>
+          <w:szCs w:val="36"/>
+        </w:rPr>
+      </w:pPr>
+    </w:p>
+    <w:p>
+      <w:pPr>
+        <w:rPr>
+          <w:b/>
+          <w:bCs/>
+          <w:sz w:val="36"/>
+          <w:szCs w:val="36"/>
+        </w:rPr>
+      </w:pPr>
+      <w:r>
+        <w:rPr>
+          <w:b/>
+          <w:bCs/>
+          <w:sz w:val="36"/>
+          <w:szCs w:val="36"/>
+        </w:rPr>
+        <w:t>Review:</w:t>
+      </w:r>
+    </w:p>
+    <w:p>
+      <w:pPr>
+        <w:rPr>
+          <w:sz w:val="36"/>
+          <w:szCs w:val="36"/>
+        </w:rPr>
+      </w:pPr>
+      <w:r>
+        <w:rPr>
+          <w:b/>
+          <w:bCs/>
+          <w:sz w:val="36"/>
+          <w:szCs w:val="36"/>
+        </w:rPr>
+        <w:t>Start:</w:t>
+      </w:r>
+      <w:r>
+        <w:rPr>
+          <w:b/>
+          <w:bCs/>
+          <w:sz w:val="36"/>
+          <w:szCs w:val="36"/>
+        </w:rPr>
+        <w:t xml:space="preserve"> </w:t>
+      </w:r>
+      <w:r>
+        <w:rPr>
+          <w:sz w:val="36"/>
+          <w:szCs w:val="36"/>
+        </w:rPr>
+        <w:t>Als snel had ik de scripts af en ben ik wat gaan tweaken.</w:t>
+      </w:r>
+    </w:p>
+    <w:p>
+      <w:pPr>
+        <w:rPr>
+          <w:sz w:val="36"/>
+          <w:szCs w:val="36"/>
+        </w:rPr>
+      </w:pPr>
+      <w:r>
+        <w:rPr>
+          <w:b/>
+          <w:bCs/>
+          <w:sz w:val="36"/>
+          <w:szCs w:val="36"/>
+        </w:rPr>
+        <w:t>Werk:</w:t>
+      </w:r>
+      <w:r>
+        <w:rPr>
+          <w:b/>
+          <w:bCs/>
+          <w:sz w:val="36"/>
+          <w:szCs w:val="36"/>
+        </w:rPr>
+        <w:t xml:space="preserve"> </w:t>
+      </w:r>
+      <w:r>
+        <w:rPr>
+          <w:sz w:val="36"/>
+          <w:szCs w:val="36"/>
+        </w:rPr>
+        <w:t>De laatste dingen heb ik snel afgerond en ik was klaar voor de examens, zodat ik snel feedback van mensen in de game kon verwerken.</w:t>
+      </w:r>
+    </w:p>
+    <w:p>
+      <w:pPr>
+        <w:rPr>
+          <w:sz w:val="36"/>
+          <w:szCs w:val="36"/>
+        </w:rPr>
+      </w:pPr>
+      <w:r>
+        <w:rPr>
+          <w:b/>
+          <w:bCs/>
+          <w:sz w:val="36"/>
+          <w:szCs w:val="36"/>
+        </w:rPr>
+        <w:t xml:space="preserve">Verloop: </w:t>
+      </w:r>
+      <w:r>
+        <w:rPr>
+          <w:sz w:val="36"/>
+          <w:szCs w:val="36"/>
+        </w:rPr>
+        <w:t xml:space="preserve"> </w:t>
+      </w:r>
+      <w:r>
+        <w:rPr>
+          <w:sz w:val="36"/>
+          <w:szCs w:val="36"/>
+        </w:rPr>
+        <w:t>Het begin verliep snel, maar daarna liep ik tegen dingen aan die niet waren goedgekeurd, waardoor ik niet verder met het examen kon, na een nieuwe poging was er misverstand en had ik een onvoldoende waardoor ik het opnieuw moet doen en het werk nog verder wordt uitgesteld.</w:t>
+      </w:r>
+    </w:p>
+    <w:p>
+      <w:pPr>
+        <w:rPr>
+          <w:sz w:val="36"/>
+          <w:szCs w:val="36"/>
+        </w:rPr>
+      </w:pPr>
+      <w:r>
+        <w:rPr>
+          <w:b/>
+          <w:bCs/>
+          <w:sz w:val="36"/>
+          <w:szCs w:val="36"/>
+        </w:rPr>
+        <w:t xml:space="preserve">Oplossing: </w:t>
+      </w:r>
+      <w:r>
+        <w:rPr>
+          <w:sz w:val="36"/>
+          <w:szCs w:val="36"/>
+        </w:rPr>
+        <w:t>Er waren niet veel dingen die ik had kunnen doen, want als je van mening bent dat iets goed is, dan ga je er geen vragen over stellen. Maar misschien had meer contact met de leraren geholpen</w:t>
+      </w:r>
+    </w:p>
+    <w:p>
+      <w:pPr>
+        <w:rPr>
+          <w:b/>
+          <w:bCs/>
+          <w:sz w:val="36"/>
+          <w:szCs w:val="36"/>
+        </w:rPr>
+      </w:pPr>
+    </w:p>
+    <w:p>
+      <w:pPr>
+        <w:rPr>
+          <w:b/>
+          <w:bCs/>
+          <w:sz w:val="36"/>
+          <w:szCs w:val="36"/>
+        </w:rPr>
+      </w:pPr>
+      <w:r>
+        <w:rPr>
+          <w:b/>
+          <w:bCs/>
+          <w:sz w:val="36"/>
+          <w:szCs w:val="36"/>
+        </w:rPr>
+        <w:t>Einde sprint 6</w:t>
+      </w:r>
+    </w:p>
+    <w:p>
+      <w:pPr>
+        <w:rPr>
+          <w:b/>
+          <w:bCs/>
+          <w:sz w:val="36"/>
+          <w:szCs w:val="36"/>
+        </w:rPr>
+      </w:pPr>
+    </w:p>
+    <w:p>
+      <w:pPr>
+        <w:rPr>
+          <w:b/>
+          <w:bCs/>
+          <w:sz w:val="36"/>
+          <w:szCs w:val="36"/>
+        </w:rPr>
+      </w:pPr>
+    </w:p>
+    <w:p>
+      <w:pPr>
+        <w:rPr>
+          <w:b/>
+          <w:bCs/>
+          <w:sz w:val="36"/>
+          <w:szCs w:val="36"/>
+        </w:rPr>
+      </w:pPr>
+    </w:p>
+    <w:p>
+      <w:pPr>
+        <w:rPr>
+          <w:b/>
+          <w:bCs/>
+          <w:sz w:val="36"/>
+          <w:szCs w:val="36"/>
+        </w:rPr>
+      </w:pPr>
+    </w:p>
+    <w:p>
+      <w:pPr>
+        <w:rPr>
+          <w:b/>
+          <w:bCs/>
+          <w:sz w:val="36"/>
+          <w:szCs w:val="36"/>
+        </w:rPr>
+      </w:pPr>
+      <w:r>
+        <w:rPr>
+          <w:b/>
+          <w:bCs/>
+          <w:sz w:val="36"/>
+          <w:szCs w:val="36"/>
+        </w:rPr>
+        <w:lastRenderedPageBreak/>
+        <w:t xml:space="preserve">Individueel: </w:t>
+      </w:r>
+      <w:r>
+        <w:rPr>
+          <w:sz w:val="36"/>
+          <w:szCs w:val="36"/>
+        </w:rPr>
+        <w:t>Arne van Ommen</w:t>
+      </w:r>
+    </w:p>
+    <w:p>
+      <w:pPr>
+        <w:rPr>
+          <w:sz w:val="36"/>
+          <w:szCs w:val="36"/>
+        </w:rPr>
+      </w:pPr>
+      <w:r>
+        <w:rPr>
+          <w:b/>
+          <w:bCs/>
+          <w:sz w:val="36"/>
+          <w:szCs w:val="36"/>
+        </w:rPr>
+        <w:t xml:space="preserve">Datum: </w:t>
+      </w:r>
+      <w:r>
+        <w:rPr>
+          <w:sz w:val="36"/>
+          <w:szCs w:val="36"/>
+        </w:rPr>
+        <w:t>20</w:t>
+      </w:r>
+      <w:r>
+        <w:rPr>
+          <w:sz w:val="36"/>
+          <w:szCs w:val="36"/>
+        </w:rPr>
+        <w:t>-0</w:t>
+      </w:r>
+      <w:r>
+        <w:rPr>
+          <w:sz w:val="36"/>
+          <w:szCs w:val="36"/>
+        </w:rPr>
+        <w:t>4</w:t>
+      </w:r>
+      <w:r>
+        <w:rPr>
+          <w:sz w:val="36"/>
+          <w:szCs w:val="36"/>
+        </w:rPr>
+        <w:t xml:space="preserve">-2020 - </w:t>
+      </w:r>
+      <w:r>
+        <w:rPr>
+          <w:sz w:val="36"/>
+          <w:szCs w:val="36"/>
+        </w:rPr>
+        <w:t>8</w:t>
+      </w:r>
+      <w:r>
+        <w:rPr>
+          <w:sz w:val="36"/>
+          <w:szCs w:val="36"/>
+        </w:rPr>
+        <w:t>-0</w:t>
+      </w:r>
+      <w:r>
+        <w:rPr>
+          <w:sz w:val="36"/>
+          <w:szCs w:val="36"/>
+        </w:rPr>
+        <w:t>5</w:t>
+      </w:r>
+      <w:r>
+        <w:rPr>
+          <w:sz w:val="36"/>
+          <w:szCs w:val="36"/>
+        </w:rPr>
+        <w:t>-2020</w:t>
+      </w:r>
+      <w:r>
+        <w:rPr>
+          <w:sz w:val="36"/>
+          <w:szCs w:val="36"/>
+        </w:rPr>
+        <w:t xml:space="preserve"> + Vakantie</w:t>
       </w:r>
       <w:bookmarkStart w:id="0" w:name="_GoBack"/>
       <w:bookmarkEnd w:id="0"/>
+    </w:p>
+    <w:p>
+      <w:pPr>
+        <w:rPr>
+          <w:sz w:val="36"/>
+          <w:szCs w:val="36"/>
+        </w:rPr>
+      </w:pPr>
+    </w:p>
+    <w:p>
+      <w:pPr>
+        <w:rPr>
+          <w:b/>
+          <w:bCs/>
+          <w:sz w:val="36"/>
+          <w:szCs w:val="36"/>
+        </w:rPr>
+      </w:pPr>
+      <w:r>
+        <w:rPr>
+          <w:b/>
+          <w:bCs/>
+          <w:sz w:val="36"/>
+          <w:szCs w:val="36"/>
+        </w:rPr>
+        <w:t>Review:</w:t>
+      </w:r>
+    </w:p>
+    <w:p>
+      <w:pPr>
+        <w:rPr>
+          <w:sz w:val="36"/>
+          <w:szCs w:val="36"/>
+        </w:rPr>
+      </w:pPr>
+      <w:r>
+        <w:rPr>
+          <w:b/>
+          <w:bCs/>
+          <w:sz w:val="36"/>
+          <w:szCs w:val="36"/>
+        </w:rPr>
+        <w:t>Start:</w:t>
+      </w:r>
+      <w:r>
+        <w:rPr>
+          <w:b/>
+          <w:bCs/>
+          <w:sz w:val="36"/>
+          <w:szCs w:val="36"/>
+        </w:rPr>
+        <w:t xml:space="preserve"> </w:t>
+      </w:r>
+    </w:p>
+    <w:p>
+      <w:pPr>
+        <w:rPr>
+          <w:sz w:val="36"/>
+          <w:szCs w:val="36"/>
+        </w:rPr>
+      </w:pPr>
+      <w:r>
+        <w:rPr>
+          <w:b/>
+          <w:bCs/>
+          <w:sz w:val="36"/>
+          <w:szCs w:val="36"/>
+        </w:rPr>
+        <w:t>Werk:</w:t>
+      </w:r>
+      <w:r>
+        <w:rPr>
+          <w:b/>
+          <w:bCs/>
+          <w:sz w:val="36"/>
+          <w:szCs w:val="36"/>
+        </w:rPr>
+        <w:t xml:space="preserve"> </w:t>
+      </w:r>
+    </w:p>
+    <w:p>
+      <w:pPr>
+        <w:rPr>
+          <w:sz w:val="36"/>
+          <w:szCs w:val="36"/>
+        </w:rPr>
+      </w:pPr>
+      <w:r>
+        <w:rPr>
+          <w:b/>
+          <w:bCs/>
+          <w:sz w:val="36"/>
+          <w:szCs w:val="36"/>
+        </w:rPr>
+        <w:t xml:space="preserve">Verloop: </w:t>
+      </w:r>
+      <w:r>
+        <w:rPr>
+          <w:sz w:val="36"/>
+          <w:szCs w:val="36"/>
+        </w:rPr>
+        <w:t xml:space="preserve"> </w:t>
+      </w:r>
+    </w:p>
+    <w:p>
+      <w:pPr>
+        <w:rPr>
+          <w:sz w:val="36"/>
+          <w:szCs w:val="36"/>
+        </w:rPr>
+      </w:pPr>
+      <w:r>
+        <w:rPr>
+          <w:b/>
+          <w:bCs/>
+          <w:sz w:val="36"/>
+          <w:szCs w:val="36"/>
+        </w:rPr>
+        <w:t xml:space="preserve">Oplossing: </w:t>
+      </w:r>
+    </w:p>
+    <w:p>
+      <w:pPr>
+        <w:rPr>
+          <w:b/>
+          <w:bCs/>
+          <w:sz w:val="36"/>
+          <w:szCs w:val="36"/>
+        </w:rPr>
+      </w:pPr>
+    </w:p>
+    <w:p>
+      <w:pPr>
+        <w:rPr>
+          <w:b/>
+          <w:bCs/>
+          <w:sz w:val="36"/>
+          <w:szCs w:val="36"/>
+        </w:rPr>
+      </w:pPr>
+      <w:r>
+        <w:rPr>
+          <w:b/>
+          <w:bCs/>
+          <w:sz w:val="36"/>
+          <w:szCs w:val="36"/>
+        </w:rPr>
+        <w:t xml:space="preserve">Einde sprint </w:t>
+      </w:r>
+      <w:r>
+        <w:rPr>
+          <w:b/>
+          <w:bCs/>
+          <w:sz w:val="36"/>
+          <w:szCs w:val="36"/>
+        </w:rPr>
+        <w:t>7</w:t>
+      </w:r>
+    </w:p>
+    <w:p>
+      <w:pPr>
+        <w:rPr>
+          <w:b/>
+          <w:bCs/>
+          <w:sz w:val="36"/>
+          <w:szCs w:val="36"/>
+        </w:rPr>
+      </w:pPr>
+    </w:p>
+    <w:p>
+      <w:pPr>
+        <w:rPr>
+          <w:b/>
+          <w:bCs/>
+          <w:sz w:val="36"/>
+          <w:szCs w:val="36"/>
+        </w:rPr>
+      </w:pPr>
+    </w:p>
+    <w:p>
+      <w:pPr>
+        <w:rPr>
+          <w:b/>
+          <w:bCs/>
+          <w:sz w:val="36"/>
+          <w:szCs w:val="36"/>
+        </w:rPr>
+      </w:pPr>
+    </w:p>
+    <w:p>
+      <w:pPr>
+        <w:rPr>
+          <w:b/>
+          <w:bCs/>
+          <w:sz w:val="36"/>
+          <w:szCs w:val="36"/>
+        </w:rPr>
+      </w:pPr>
+    </w:p>
+    <w:p>
+      <w:pPr>
+        <w:rPr>
+          <w:b/>
+          <w:bCs/>
+          <w:sz w:val="36"/>
+          <w:szCs w:val="36"/>
+        </w:rPr>
+      </w:pPr>
+    </w:p>
+    <w:p>
+      <w:pPr>
+        <w:rPr>
+          <w:b/>
+          <w:bCs/>
+          <w:sz w:val="36"/>
+          <w:szCs w:val="36"/>
+        </w:rPr>
+      </w:pPr>
+    </w:p>
+    <w:p>
+      <w:pPr>
+        <w:rPr>
+          <w:b/>
+          <w:bCs/>
+          <w:sz w:val="36"/>
+          <w:szCs w:val="36"/>
+        </w:rPr>
+      </w:pPr>
+    </w:p>
+    <w:p>
+      <w:pPr>
+        <w:rPr>
+          <w:b/>
+          <w:bCs/>
+          <w:sz w:val="36"/>
+          <w:szCs w:val="36"/>
+        </w:rPr>
+      </w:pPr>
+    </w:p>
+    <w:p>
+      <w:pPr>
+        <w:rPr>
+          <w:b/>
+          <w:bCs/>
+          <w:sz w:val="36"/>
+          <w:szCs w:val="36"/>
+        </w:rPr>
+      </w:pPr>
+    </w:p>
+    <w:p>
+      <w:pPr>
+        <w:rPr>
+          <w:b/>
+          <w:bCs/>
+          <w:sz w:val="36"/>
+          <w:szCs w:val="36"/>
+        </w:rPr>
+      </w:pPr>
+    </w:p>
+    <w:p>
+      <w:pPr>
+        <w:rPr>
+          <w:b/>
+          <w:bCs/>
+          <w:sz w:val="36"/>
+          <w:szCs w:val="36"/>
+        </w:rPr>
+      </w:pPr>
+    </w:p>
+    <w:p>
+      <w:pPr>
+        <w:rPr>
+          <w:b/>
+          <w:bCs/>
+          <w:sz w:val="36"/>
+          <w:szCs w:val="36"/>
+        </w:rPr>
+      </w:pPr>
+    </w:p>
+    <w:p>
+      <w:pPr>
+        <w:rPr>
+          <w:b/>
+          <w:bCs/>
+          <w:sz w:val="36"/>
+          <w:szCs w:val="36"/>
+        </w:rPr>
+      </w:pPr>
+      <w:r>
+        <w:rPr>
+          <w:b/>
+          <w:bCs/>
+          <w:sz w:val="36"/>
+          <w:szCs w:val="36"/>
+        </w:rPr>
+        <w:lastRenderedPageBreak/>
+        <w:t xml:space="preserve">Individueel: </w:t>
+      </w:r>
+      <w:r>
+        <w:rPr>
+          <w:sz w:val="36"/>
+          <w:szCs w:val="36"/>
+        </w:rPr>
+        <w:t>Arne van Ommen</w:t>
+      </w:r>
+    </w:p>
+    <w:p>
+      <w:pPr>
+        <w:rPr>
+          <w:sz w:val="36"/>
+          <w:szCs w:val="36"/>
+        </w:rPr>
+      </w:pPr>
+      <w:r>
+        <w:rPr>
+          <w:b/>
+          <w:bCs/>
+          <w:sz w:val="36"/>
+          <w:szCs w:val="36"/>
+        </w:rPr>
+        <w:t xml:space="preserve">Datum: </w:t>
+      </w:r>
+      <w:r>
+        <w:rPr>
+          <w:sz w:val="36"/>
+          <w:szCs w:val="36"/>
+        </w:rPr>
+        <w:t>6</w:t>
+      </w:r>
       <w:r>
         <w:rPr>
           <w:sz w:val="36"/>
@@ -1873,6 +2538,34 @@
           <w:sz w:val="36"/>
           <w:szCs w:val="36"/>
         </w:rPr>
+        <w:t xml:space="preserve">-2020 - </w:t>
+      </w:r>
+      <w:r>
+        <w:rPr>
+          <w:sz w:val="36"/>
+          <w:szCs w:val="36"/>
+        </w:rPr>
+        <w:t>17</w:t>
+      </w:r>
+      <w:r>
+        <w:rPr>
+          <w:sz w:val="36"/>
+          <w:szCs w:val="36"/>
+        </w:rPr>
+        <w:t>-0</w:t>
+      </w:r>
+      <w:r>
+        <w:rPr>
+          <w:sz w:val="36"/>
+          <w:szCs w:val="36"/>
+        </w:rPr>
+        <w:t>4</w:t>
+      </w:r>
+      <w:r>
+        <w:rPr>
+          <w:sz w:val="36"/>
+          <w:szCs w:val="36"/>
+        </w:rPr>
         <w:t>-2020</w:t>
       </w:r>
     </w:p>
@@ -2031,7 +2724,7 @@
           <w:sz w:val="36"/>
           <w:szCs w:val="36"/>
         </w:rPr>
-        <w:t>6</w:t>
+        <w:t>8</w:t>
       </w:r>
     </w:p>
     <w:p>

</xml_diff>

<commit_message>
Audio tweaks, camera tweaks, document updates
</commit_message>
<xml_diff>
--- a/Documentatie/Arne/Sprint reviews.docx
+++ b/Documentatie/Arne/Sprint reviews.docx
@@ -1422,6 +1422,17 @@
       </w:r>
       <w:r>
         <w:rPr>
+          <w:b/>
+          <w:bCs/>
+          <w:sz w:val="36"/>
+          <w:szCs w:val="36"/>
+        </w:rPr>
+        <w:tab/>
+      </w:r>
+      <w:bookmarkStart w:id="0" w:name="_GoBack"/>
+      <w:bookmarkEnd w:id="0"/>
+      <w:r>
+        <w:rPr>
           <w:sz w:val="36"/>
           <w:szCs w:val="36"/>
         </w:rPr>
@@ -1816,8 +1827,6 @@
           <w:szCs w:val="36"/>
         </w:rPr>
       </w:pPr>
-      <w:bookmarkStart w:id="0" w:name="_GoBack"/>
-      <w:bookmarkEnd w:id="0"/>
     </w:p>
     <w:p>
       <w:pPr>

</xml_diff>